<commit_message>
second commit on the file.
</commit_message>
<xml_diff>
--- a/Unique Poudel Team Lead/Project Scope.docx
+++ b/Unique Poudel Team Lead/Project Scope.docx
@@ -13,8 +13,6 @@
       <w:r>
         <w:br/>
       </w:r>
-      <w:bookmarkStart w:id="0" w:name="_GoBack"/>
-      <w:bookmarkEnd w:id="0"/>
     </w:p>
     <w:p>
       <w:pPr>
@@ -427,6 +425,22 @@
         </w:rPr>
         <w:t>Squad 2-C2</w:t>
       </w:r>
+    </w:p>
+    <w:p>
+      <w:pPr>
+        <w:jc w:val="center"/>
+        <w:rPr>
+          <w:b/>
+        </w:rPr>
+      </w:pPr>
+      <w:r>
+        <w:rPr>
+          <w:b/>
+        </w:rPr>
+        <w:t>Unique Poudel</w:t>
+      </w:r>
+      <w:bookmarkStart w:id="0" w:name="_GoBack"/>
+      <w:bookmarkEnd w:id="0"/>
     </w:p>
     <w:p>
       <w:pPr>

</xml_diff>

<commit_message>
Task Allocation Version 1
</commit_message>
<xml_diff>
--- a/Unique Poudel Team Lead/Project Scope.docx
+++ b/Unique Poudel Team Lead/Project Scope.docx
@@ -439,8 +439,6 @@
         </w:rPr>
         <w:t>Unique Poudel</w:t>
       </w:r>
-      <w:bookmarkStart w:id="0" w:name="_GoBack"/>
-      <w:bookmarkEnd w:id="0"/>
     </w:p>
     <w:p>
       <w:pPr>
@@ -1123,7 +1121,15 @@
         <w:rPr>
           <w:lang w:val="en-AU" w:eastAsia="en-AU"/>
         </w:rPr>
-        <w:t xml:space="preserve"> The extraction of data within the AI products and machine learning algorithm will help data scientists with the deep understanding of the craft of the problem and plan formulation to engineer the solution.</w:t>
+        <w:t xml:space="preserve"> The extraction of data within the AI products and machine learning algorithm will help data scientists with the </w:t>
+      </w:r>
+      <w:bookmarkStart w:id="0" w:name="_GoBack"/>
+      <w:bookmarkEnd w:id="0"/>
+      <w:r>
+        <w:rPr>
+          <w:lang w:val="en-AU" w:eastAsia="en-AU"/>
+        </w:rPr>
+        <w:t>deep understanding of the craft of the problem and plan formulation to engineer the solution.</w:t>
       </w:r>
     </w:p>
     <w:p>
@@ -1221,7 +1227,25 @@
         <w:rPr>
           <w:lang w:val="en-AU" w:eastAsia="en-AU"/>
         </w:rPr>
-        <w:t>Help documents, content-creation on Surround, website design, UX/UI requirements (if any)</w:t>
+        <w:t>Logo Design which reflects the Surround</w:t>
+      </w:r>
+    </w:p>
+    <w:p>
+      <w:pPr>
+        <w:pStyle w:val="ListParagraph"/>
+        <w:numPr>
+          <w:ilvl w:val="0"/>
+          <w:numId w:val="17"/>
+        </w:numPr>
+        <w:rPr>
+          <w:lang w:val="en-AU" w:eastAsia="en-AU"/>
+        </w:rPr>
+      </w:pPr>
+      <w:r>
+        <w:rPr>
+          <w:lang w:val="en-AU" w:eastAsia="en-AU"/>
+        </w:rPr>
+        <w:t xml:space="preserve">Help documents, content-creation on Surround, website design, UX/UI requirements </w:t>
       </w:r>
     </w:p>
     <w:p>
@@ -7155,15 +7179,6 @@
 </file>
 
 <file path=customXml/item1.xml><?xml version="1.0" encoding="utf-8"?>
-<?mso-contentType ?>
-<FormTemplates xmlns="http://schemas.microsoft.com/sharepoint/v3/contenttype/forms">
-  <Display>DocumentLibraryForm</Display>
-  <Edit>DocumentLibraryForm</Edit>
-  <New>DocumentLibraryForm</New>
-</FormTemplates>
-</file>
-
-<file path=customXml/item2.xml><?xml version="1.0" encoding="utf-8"?>
 <p:properties xmlns:p="http://schemas.microsoft.com/office/2006/metadata/properties" xmlns:xsi="http://www.w3.org/2001/XMLSchema-instance" xmlns:pc="http://schemas.microsoft.com/office/infopath/2007/PartnerControls">
   <documentManagement>
     <SharedWithUsers xmlns="399727c0-b5c7-4562-9b82-299a36ef704a">
@@ -7205,6 +7220,15 @@
     </SharedWithUsers>
   </documentManagement>
 </p:properties>
+</file>
+
+<file path=customXml/item2.xml><?xml version="1.0" encoding="utf-8"?>
+<?mso-contentType ?>
+<FormTemplates xmlns="http://schemas.microsoft.com/sharepoint/v3/contenttype/forms">
+  <Display>DocumentLibraryForm</Display>
+  <Edit>DocumentLibraryForm</Edit>
+  <New>DocumentLibraryForm</New>
+</FormTemplates>
 </file>
 
 <file path=customXml/item3.xml><?xml version="1.0" encoding="utf-8"?>
@@ -7373,19 +7397,19 @@
 </file>
 
 <file path=customXml/itemProps1.xml><?xml version="1.0" encoding="utf-8"?>
-<ds:datastoreItem xmlns:ds="http://schemas.openxmlformats.org/officeDocument/2006/customXml" ds:itemID="{6A2C0DF1-C55F-42F7-9C5E-4B6A509A82FD}">
+<ds:datastoreItem xmlns:ds="http://schemas.openxmlformats.org/officeDocument/2006/customXml" ds:itemID="{2A8EBF1F-578B-4A61-9044-243E25E65C95}">
   <ds:schemaRefs>
-    <ds:schemaRef ds:uri="http://schemas.microsoft.com/sharepoint/v3/contenttype/forms"/>
+    <ds:schemaRef ds:uri="http://schemas.microsoft.com/office/2006/metadata/properties"/>
+    <ds:schemaRef ds:uri="http://schemas.microsoft.com/office/infopath/2007/PartnerControls"/>
+    <ds:schemaRef ds:uri="399727c0-b5c7-4562-9b82-299a36ef704a"/>
   </ds:schemaRefs>
 </ds:datastoreItem>
 </file>
 
 <file path=customXml/itemProps2.xml><?xml version="1.0" encoding="utf-8"?>
-<ds:datastoreItem xmlns:ds="http://schemas.openxmlformats.org/officeDocument/2006/customXml" ds:itemID="{2A8EBF1F-578B-4A61-9044-243E25E65C95}">
+<ds:datastoreItem xmlns:ds="http://schemas.openxmlformats.org/officeDocument/2006/customXml" ds:itemID="{6A2C0DF1-C55F-42F7-9C5E-4B6A509A82FD}">
   <ds:schemaRefs>
-    <ds:schemaRef ds:uri="http://schemas.microsoft.com/office/2006/metadata/properties"/>
-    <ds:schemaRef ds:uri="http://schemas.microsoft.com/office/infopath/2007/PartnerControls"/>
-    <ds:schemaRef ds:uri="399727c0-b5c7-4562-9b82-299a36ef704a"/>
+    <ds:schemaRef ds:uri="http://schemas.microsoft.com/sharepoint/v3/contenttype/forms"/>
   </ds:schemaRefs>
 </ds:datastoreItem>
 </file>

</xml_diff>